<commit_message>
Implemented sign up and log in with devise gem
</commit_message>
<xml_diff>
--- a/Project Proposal.docx
+++ b/Project Proposal.docx
@@ -10,26 +10,14 @@
           <w:bCs/>
         </w:rPr>
       </w:pPr>
-      <w:r>
-        <w:rPr>
-          <w:b/>
-          <w:bCs/>
-        </w:rPr>
-        <w:t>Josh Lavallee (</w:t>
-      </w:r>
-      <w:r>
-        <w:rPr>
-          <w:b/>
-          <w:bCs/>
-        </w:rPr>
-        <w:t>0320685</w:t>
-      </w:r>
-      <w:r>
-        <w:rPr>
-          <w:b/>
-          <w:bCs/>
-        </w:rPr>
-        <w:t>)</w:t>
+      <w:bookmarkStart w:id="0" w:name="_Hlk67491145"/>
+      <w:bookmarkEnd w:id="0"/>
+      <w:r>
+        <w:rPr>
+          <w:b/>
+          <w:bCs/>
+        </w:rPr>
+        <w:t>Josh Lavallee (0320685)</w:t>
       </w:r>
     </w:p>
     <w:p>
@@ -61,15 +49,14 @@
           <w:b/>
           <w:bCs/>
         </w:rPr>
-        <w:t>March 23</w:t>
-      </w:r>
-      <w:r>
-        <w:rPr>
-          <w:b/>
-          <w:bCs/>
-          <w:vertAlign w:val="superscript"/>
-        </w:rPr>
-        <w:t>rd</w:t>
+        <w:t>March 2</w:t>
+      </w:r>
+      <w:r>
+        <w:rPr>
+          <w:b/>
+          <w:bCs/>
+        </w:rPr>
+        <w:t>4th</w:t>
       </w:r>
       <w:r>
         <w:rPr>
@@ -82,6 +69,7 @@
     <w:p>
       <w:pPr>
         <w:pStyle w:val="Heading1"/>
+        <w:spacing w:before="480"/>
       </w:pPr>
       <w:r>
         <w:t>DESCRIPTION</w:t>
@@ -196,13 +184,7 @@
         <w:t xml:space="preserve">offering a unique spin on the </w:t>
       </w:r>
       <w:r>
-        <w:t>emerging</w:t>
-      </w:r>
-      <w:r>
-        <w:t xml:space="preserve"> food prep industry</w:t>
-      </w:r>
-      <w:r>
-        <w:t>. Their product consists of various vacuum sealed and freezable crock-pot/slow-cooker meals which can be de-thawed, removed from the packaging and placed in a crock-pot for meals ready in 4-</w:t>
+        <w:t>emerging food prep industry. Their product consists of various vacuum sealed and freezable crock-pot/slow-cooker meals which can be de-thawed, removed from the packaging and placed in a crock-pot for meals ready in 4-</w:t>
       </w:r>
       <w:r>
         <w:t>12</w:t>
@@ -254,10 +236,7 @@
     </w:p>
     <w:p>
       <w:r>
-        <w:t>Currently the packages are sold at local markets and have had a great response, however</w:t>
-      </w:r>
-      <w:r>
-        <w:t xml:space="preserve"> the company wants to expand it’s reach through e-commerce and offer its product online. Ideally, they would like to follow the model of its competitors and offer subscription boxes that can be modified by quantity and consistency.</w:t>
+        <w:t>Currently the packages are sold at local markets and have had a great response, however the company wants to expand it’s reach through e-commerce and offer its product online. Ideally, they would like to follow the model of its competitors and offer subscription boxes that can be modified by quantity and consistency.</w:t>
       </w:r>
     </w:p>
     <w:p>
@@ -269,13 +248,1216 @@
       </w:r>
     </w:p>
     <w:p>
-      <w:pPr>
-        <w:pStyle w:val="NoSpacing"/>
-      </w:pPr>
+      <w:r>
+        <w:t xml:space="preserve">The following is detailed information about the database structure including description of the properties on each table. Additionally, there is an ERD included on the final page to visually represent the </w:t>
+      </w:r>
+      <w:r>
+        <w:t>Crockodile database.</w:t>
+      </w:r>
+    </w:p>
+    <w:p>
+      <w:pPr>
+        <w:pStyle w:val="Heading2"/>
+        <w:ind w:left="288"/>
+      </w:pPr>
+      <w:r>
+        <w:t>Administrators</w:t>
+      </w:r>
+    </w:p>
+    <w:p>
+      <w:pPr>
+        <w:pStyle w:val="ListBullet"/>
+        <w:numPr>
+          <w:ilvl w:val="0"/>
+          <w:numId w:val="0"/>
+        </w:numPr>
+        <w:ind w:left="720" w:hanging="288"/>
+        <w:rPr>
+          <w:b/>
+          <w:bCs/>
+        </w:rPr>
+      </w:pPr>
+      <w:r>
+        <w:rPr>
+          <w:b/>
+          <w:bCs/>
+        </w:rPr>
+        <w:t>Stores</w:t>
+      </w:r>
+      <w:r>
+        <w:rPr>
+          <w:b/>
+          <w:bCs/>
+        </w:rPr>
+        <w:t xml:space="preserve"> the info</w:t>
+      </w:r>
+      <w:r>
+        <w:rPr>
+          <w:b/>
+          <w:bCs/>
+        </w:rPr>
+        <w:t xml:space="preserve">rmation of </w:t>
+      </w:r>
+      <w:r>
+        <w:rPr>
+          <w:b/>
+          <w:bCs/>
+        </w:rPr>
+        <w:t>administrator accounts</w:t>
+      </w:r>
+    </w:p>
+    <w:p>
+      <w:pPr>
+        <w:pStyle w:val="ListBullet"/>
+        <w:tabs>
+          <w:tab w:val="clear" w:pos="360"/>
+          <w:tab w:val="num" w:pos="648"/>
+        </w:tabs>
+        <w:ind w:left="720"/>
+      </w:pPr>
+      <w:r>
+        <w:rPr>
+          <w:b/>
+          <w:bCs/>
+          <w:color w:val="2E74B5" w:themeColor="accent1" w:themeShade="BF"/>
+        </w:rPr>
+        <w:t>PK:</w:t>
+      </w:r>
+      <w:r>
+        <w:rPr>
+          <w:color w:val="2E74B5" w:themeColor="accent1" w:themeShade="BF"/>
+        </w:rPr>
+        <w:t xml:space="preserve"> </w:t>
+      </w:r>
+      <w:r>
+        <w:t>ID (Integer) – Unique ID for the administrator</w:t>
+      </w:r>
+    </w:p>
+    <w:p>
+      <w:pPr>
+        <w:pStyle w:val="ListBullet"/>
+        <w:tabs>
+          <w:tab w:val="clear" w:pos="360"/>
+          <w:tab w:val="num" w:pos="648"/>
+        </w:tabs>
+        <w:ind w:left="720"/>
+      </w:pPr>
+      <w:r>
+        <w:t>Username</w:t>
+      </w:r>
+      <w:r>
+        <w:t xml:space="preserve"> (String) – </w:t>
+      </w:r>
+      <w:r>
+        <w:t>Username of the administrator</w:t>
+      </w:r>
+    </w:p>
+    <w:p>
+      <w:pPr>
+        <w:pStyle w:val="ListBullet"/>
+        <w:tabs>
+          <w:tab w:val="clear" w:pos="360"/>
+          <w:tab w:val="num" w:pos="648"/>
+        </w:tabs>
+        <w:ind w:left="720"/>
+      </w:pPr>
+      <w:r>
+        <w:t>Password</w:t>
+      </w:r>
+      <w:r>
+        <w:t xml:space="preserve"> (String) – </w:t>
+      </w:r>
+      <w:r>
+        <w:t>Password for the administrator</w:t>
+      </w:r>
+    </w:p>
+    <w:p>
+      <w:pPr>
+        <w:pStyle w:val="Heading2"/>
+        <w:ind w:left="288"/>
+      </w:pPr>
+      <w:r>
+        <w:t>Customers</w:t>
+      </w:r>
+    </w:p>
+    <w:p>
+      <w:pPr>
+        <w:pStyle w:val="ListBullet"/>
+        <w:numPr>
+          <w:ilvl w:val="0"/>
+          <w:numId w:val="0"/>
+        </w:numPr>
+        <w:ind w:left="720" w:hanging="288"/>
+        <w:rPr>
+          <w:b/>
+          <w:bCs/>
+        </w:rPr>
+      </w:pPr>
+      <w:r>
+        <w:rPr>
+          <w:b/>
+          <w:bCs/>
+        </w:rPr>
+        <w:t>Stores the information customers details</w:t>
+      </w:r>
+      <w:r>
+        <w:rPr>
+          <w:b/>
+          <w:bCs/>
+        </w:rPr>
+        <w:t xml:space="preserve"> &amp; linked to a user account (1 to 1) and orders (</w:t>
+      </w:r>
+      <w:r>
+        <w:rPr>
+          <w:b/>
+          <w:bCs/>
+        </w:rPr>
+        <w:t>0</w:t>
+      </w:r>
+      <w:r>
+        <w:rPr>
+          <w:b/>
+          <w:bCs/>
+        </w:rPr>
+        <w:t xml:space="preserve"> to many)</w:t>
+      </w:r>
+    </w:p>
+    <w:p>
+      <w:pPr>
+        <w:pStyle w:val="ListBullet"/>
+        <w:tabs>
+          <w:tab w:val="clear" w:pos="360"/>
+          <w:tab w:val="num" w:pos="648"/>
+        </w:tabs>
+        <w:ind w:left="720"/>
+      </w:pPr>
+      <w:r>
+        <w:rPr>
+          <w:b/>
+          <w:bCs/>
+          <w:color w:val="2E74B5" w:themeColor="accent1" w:themeShade="BF"/>
+        </w:rPr>
+        <w:t>PK:</w:t>
+      </w:r>
+      <w:r>
+        <w:rPr>
+          <w:color w:val="2E74B5" w:themeColor="accent1" w:themeShade="BF"/>
+        </w:rPr>
+        <w:t xml:space="preserve"> </w:t>
+      </w:r>
+      <w:r>
+        <w:t>ID (Integer) – Unique ID for the</w:t>
+      </w:r>
+      <w:r>
+        <w:t xml:space="preserve"> customer</w:t>
+      </w:r>
+    </w:p>
+    <w:p>
+      <w:pPr>
+        <w:pStyle w:val="ListBullet"/>
+        <w:tabs>
+          <w:tab w:val="clear" w:pos="360"/>
+          <w:tab w:val="num" w:pos="648"/>
+        </w:tabs>
+        <w:ind w:left="720"/>
+      </w:pPr>
+      <w:r>
+        <w:t>Full</w:t>
+      </w:r>
+      <w:r>
+        <w:t xml:space="preserve"> Name (String) –</w:t>
+      </w:r>
+      <w:r>
+        <w:t xml:space="preserve"> </w:t>
+      </w:r>
+      <w:r>
+        <w:t>Full name of the customer</w:t>
+      </w:r>
+    </w:p>
+    <w:p>
+      <w:pPr>
+        <w:pStyle w:val="ListBullet"/>
+        <w:tabs>
+          <w:tab w:val="clear" w:pos="360"/>
+          <w:tab w:val="num" w:pos="648"/>
+        </w:tabs>
+        <w:ind w:left="720"/>
+      </w:pPr>
+      <w:r>
+        <w:t xml:space="preserve">Address (String) – Address </w:t>
+      </w:r>
+      <w:r>
+        <w:t>of the customer</w:t>
+      </w:r>
+    </w:p>
+    <w:p>
+      <w:pPr>
+        <w:pStyle w:val="ListBullet"/>
+        <w:tabs>
+          <w:tab w:val="clear" w:pos="360"/>
+          <w:tab w:val="num" w:pos="648"/>
+        </w:tabs>
+        <w:ind w:left="720"/>
+      </w:pPr>
+      <w:r>
+        <w:t xml:space="preserve">Postal Code (String) – Postal code </w:t>
+      </w:r>
+      <w:r>
+        <w:t>of the customer</w:t>
+      </w:r>
+      <w:r>
+        <w:t xml:space="preserve"> </w:t>
+      </w:r>
+    </w:p>
+    <w:p>
+      <w:pPr>
+        <w:pStyle w:val="ListBullet"/>
+        <w:tabs>
+          <w:tab w:val="clear" w:pos="360"/>
+          <w:tab w:val="num" w:pos="648"/>
+        </w:tabs>
+        <w:ind w:left="720"/>
+      </w:pPr>
+      <w:r>
+        <w:t xml:space="preserve">Phone Number (String) </w:t>
+      </w:r>
+      <w:r>
+        <w:t>–</w:t>
+      </w:r>
+      <w:r>
+        <w:t xml:space="preserve"> </w:t>
+      </w:r>
+      <w:r>
+        <w:t xml:space="preserve">Phone number </w:t>
+      </w:r>
+      <w:r>
+        <w:t>of the customer</w:t>
+      </w:r>
+    </w:p>
+    <w:p>
+      <w:pPr>
+        <w:pStyle w:val="ListBullet"/>
+        <w:tabs>
+          <w:tab w:val="clear" w:pos="360"/>
+          <w:tab w:val="num" w:pos="648"/>
+        </w:tabs>
+        <w:ind w:left="720"/>
+      </w:pPr>
+      <w:r>
+        <w:t xml:space="preserve">Email (String) – Email </w:t>
+      </w:r>
+      <w:r>
+        <w:t>of the customer</w:t>
+      </w:r>
+      <w:r>
+        <w:t xml:space="preserve"> </w:t>
+      </w:r>
+    </w:p>
+    <w:p>
+      <w:pPr>
+        <w:pStyle w:val="Heading2"/>
+        <w:ind w:left="288"/>
+      </w:pPr>
+      <w:r>
+        <w:t>Users</w:t>
+      </w:r>
+    </w:p>
+    <w:p>
+      <w:pPr>
+        <w:pStyle w:val="ListBullet"/>
+        <w:numPr>
+          <w:ilvl w:val="0"/>
+          <w:numId w:val="0"/>
+        </w:numPr>
+        <w:ind w:left="720" w:hanging="288"/>
+        <w:rPr>
+          <w:b/>
+          <w:bCs/>
+        </w:rPr>
+      </w:pPr>
+      <w:r>
+        <w:rPr>
+          <w:b/>
+          <w:bCs/>
+        </w:rPr>
+        <w:t>Stores the user information of a customer &amp; linked to that customer (1 to 1)</w:t>
+      </w:r>
+    </w:p>
+    <w:p>
+      <w:pPr>
+        <w:pStyle w:val="ListBullet"/>
+        <w:tabs>
+          <w:tab w:val="clear" w:pos="360"/>
+          <w:tab w:val="num" w:pos="648"/>
+        </w:tabs>
+        <w:ind w:left="720"/>
+      </w:pPr>
+      <w:r>
+        <w:rPr>
+          <w:b/>
+          <w:bCs/>
+          <w:color w:val="2E74B5" w:themeColor="accent1" w:themeShade="BF"/>
+        </w:rPr>
+        <w:t>PK:</w:t>
+      </w:r>
+      <w:r>
+        <w:rPr>
+          <w:color w:val="2E74B5" w:themeColor="accent1" w:themeShade="BF"/>
+        </w:rPr>
+        <w:t xml:space="preserve"> </w:t>
+      </w:r>
+      <w:r>
+        <w:t xml:space="preserve">ID (Integer) – Unique ID for the </w:t>
+      </w:r>
+      <w:r>
+        <w:t>user</w:t>
+      </w:r>
+    </w:p>
+    <w:p>
+      <w:pPr>
+        <w:pStyle w:val="ListBullet"/>
+        <w:tabs>
+          <w:tab w:val="clear" w:pos="360"/>
+          <w:tab w:val="num" w:pos="648"/>
+        </w:tabs>
+        <w:ind w:left="720"/>
+      </w:pPr>
+      <w:r>
+        <w:rPr>
+          <w:b/>
+          <w:bCs/>
+          <w:color w:val="2E74B5" w:themeColor="accent1" w:themeShade="BF"/>
+        </w:rPr>
+        <w:t>F</w:t>
+      </w:r>
+      <w:r>
+        <w:rPr>
+          <w:b/>
+          <w:bCs/>
+          <w:color w:val="2E74B5" w:themeColor="accent1" w:themeShade="BF"/>
+        </w:rPr>
+        <w:t>K:</w:t>
+      </w:r>
+      <w:r>
+        <w:rPr>
+          <w:color w:val="2E74B5" w:themeColor="accent1" w:themeShade="BF"/>
+        </w:rPr>
+        <w:t xml:space="preserve"> </w:t>
+      </w:r>
+      <w:r>
+        <w:t xml:space="preserve">Customer ID </w:t>
+      </w:r>
+      <w:r>
+        <w:t>(Integer)</w:t>
+      </w:r>
+      <w:r>
+        <w:t xml:space="preserve"> – Associates user with a customer</w:t>
+      </w:r>
+    </w:p>
+    <w:p>
+      <w:pPr>
+        <w:pStyle w:val="ListBullet"/>
+        <w:tabs>
+          <w:tab w:val="clear" w:pos="360"/>
+          <w:tab w:val="num" w:pos="648"/>
+        </w:tabs>
+        <w:ind w:left="720"/>
+      </w:pPr>
+      <w:r>
+        <w:t>Username</w:t>
+      </w:r>
+      <w:r>
+        <w:t xml:space="preserve"> (</w:t>
+      </w:r>
+      <w:r>
+        <w:t>String</w:t>
+      </w:r>
+      <w:r>
+        <w:t xml:space="preserve">) – </w:t>
+      </w:r>
+      <w:r>
+        <w:t>Username</w:t>
+      </w:r>
+      <w:r>
+        <w:t xml:space="preserve"> used to log into account</w:t>
+      </w:r>
+    </w:p>
+    <w:p>
+      <w:pPr>
+        <w:pStyle w:val="ListBullet"/>
+        <w:tabs>
+          <w:tab w:val="clear" w:pos="360"/>
+          <w:tab w:val="num" w:pos="648"/>
+        </w:tabs>
+        <w:ind w:left="720"/>
+      </w:pPr>
+      <w:r>
+        <w:t>Password</w:t>
+      </w:r>
+      <w:r>
+        <w:t xml:space="preserve"> (</w:t>
+      </w:r>
+      <w:r>
+        <w:t>String</w:t>
+      </w:r>
+      <w:r>
+        <w:t xml:space="preserve">) – </w:t>
+      </w:r>
+      <w:r>
+        <w:t>Password used to log into account</w:t>
+      </w:r>
+    </w:p>
+    <w:p>
+      <w:pPr>
+        <w:pStyle w:val="Heading2"/>
+        <w:ind w:left="288"/>
+      </w:pPr>
+      <w:r>
+        <w:lastRenderedPageBreak/>
+        <w:t>Orders</w:t>
+      </w:r>
+    </w:p>
+    <w:p>
+      <w:pPr>
+        <w:pStyle w:val="ListBullet"/>
+        <w:numPr>
+          <w:ilvl w:val="0"/>
+          <w:numId w:val="0"/>
+        </w:numPr>
+        <w:ind w:left="720" w:hanging="288"/>
+        <w:rPr>
+          <w:b/>
+          <w:bCs/>
+        </w:rPr>
+      </w:pPr>
+      <w:r>
+        <w:rPr>
+          <w:b/>
+          <w:bCs/>
+        </w:rPr>
+        <w:t>Stores the orders placed by the customers</w:t>
+      </w:r>
+      <w:r>
+        <w:rPr>
+          <w:b/>
+          <w:bCs/>
+        </w:rPr>
+        <w:t xml:space="preserve"> &amp; linked to customers (0 or many to 1) and to Order Details (1 to many)</w:t>
+      </w:r>
+    </w:p>
+    <w:p>
+      <w:pPr>
+        <w:pStyle w:val="ListBullet"/>
+        <w:tabs>
+          <w:tab w:val="clear" w:pos="360"/>
+          <w:tab w:val="num" w:pos="648"/>
+        </w:tabs>
+        <w:ind w:left="720"/>
+      </w:pPr>
+      <w:r>
+        <w:rPr>
+          <w:b/>
+          <w:bCs/>
+          <w:color w:val="2E74B5" w:themeColor="accent1" w:themeShade="BF"/>
+        </w:rPr>
+        <w:t>PK:</w:t>
+      </w:r>
+      <w:r>
+        <w:rPr>
+          <w:color w:val="2E74B5" w:themeColor="accent1" w:themeShade="BF"/>
+        </w:rPr>
+        <w:t xml:space="preserve"> </w:t>
+      </w:r>
+      <w:r>
+        <w:t xml:space="preserve">ID (Integer) – Unique ID for the </w:t>
+      </w:r>
+      <w:r>
+        <w:t>order</w:t>
+      </w:r>
+    </w:p>
+    <w:p>
+      <w:pPr>
+        <w:pStyle w:val="ListBullet"/>
+        <w:tabs>
+          <w:tab w:val="clear" w:pos="360"/>
+          <w:tab w:val="num" w:pos="648"/>
+        </w:tabs>
+        <w:ind w:left="720"/>
+      </w:pPr>
+      <w:r>
+        <w:rPr>
+          <w:b/>
+          <w:bCs/>
+          <w:color w:val="2E74B5" w:themeColor="accent1" w:themeShade="BF"/>
+        </w:rPr>
+        <w:t>F</w:t>
+      </w:r>
+      <w:r>
+        <w:rPr>
+          <w:b/>
+          <w:bCs/>
+          <w:color w:val="2E74B5" w:themeColor="accent1" w:themeShade="BF"/>
+        </w:rPr>
+        <w:t>K:</w:t>
+      </w:r>
+      <w:r>
+        <w:rPr>
+          <w:color w:val="2E74B5" w:themeColor="accent1" w:themeShade="BF"/>
+        </w:rPr>
+        <w:t xml:space="preserve"> </w:t>
+      </w:r>
+      <w:r>
+        <w:t>Customer ID (Integer) – Associates user with a customer</w:t>
+      </w:r>
+    </w:p>
+    <w:p>
+      <w:pPr>
+        <w:pStyle w:val="ListBullet"/>
+        <w:tabs>
+          <w:tab w:val="clear" w:pos="360"/>
+          <w:tab w:val="num" w:pos="648"/>
+        </w:tabs>
+        <w:ind w:left="720"/>
+      </w:pPr>
+      <w:r>
+        <w:t>Total</w:t>
+      </w:r>
+      <w:r>
+        <w:t xml:space="preserve"> </w:t>
+      </w:r>
+      <w:r>
+        <w:t>(Float</w:t>
+      </w:r>
+      <w:r>
+        <w:t xml:space="preserve">) – </w:t>
+      </w:r>
+      <w:r>
+        <w:t>The total cost of the order</w:t>
+      </w:r>
+    </w:p>
+    <w:p>
+      <w:pPr>
+        <w:pStyle w:val="ListBullet"/>
+        <w:tabs>
+          <w:tab w:val="clear" w:pos="360"/>
+          <w:tab w:val="num" w:pos="648"/>
+        </w:tabs>
+        <w:ind w:left="720"/>
+      </w:pPr>
+      <w:r>
+        <w:t>Order Date</w:t>
+      </w:r>
+      <w:r>
+        <w:t xml:space="preserve"> (Date) – </w:t>
+      </w:r>
+      <w:r>
+        <w:t>When the order was placed</w:t>
+      </w:r>
+    </w:p>
+    <w:p>
+      <w:pPr>
+        <w:pStyle w:val="ListBullet"/>
+        <w:tabs>
+          <w:tab w:val="clear" w:pos="360"/>
+          <w:tab w:val="num" w:pos="648"/>
+        </w:tabs>
+        <w:ind w:left="720"/>
+      </w:pPr>
+      <w:r>
+        <w:t xml:space="preserve">Order </w:t>
+      </w:r>
+      <w:r>
+        <w:t>Status</w:t>
+      </w:r>
+      <w:r>
+        <w:t xml:space="preserve"> (</w:t>
+      </w:r>
+      <w:r>
+        <w:t>Boolean</w:t>
+      </w:r>
+      <w:r>
+        <w:t xml:space="preserve">) – </w:t>
+      </w:r>
+      <w:r>
+        <w:t>If the order has been delivered</w:t>
+      </w:r>
+    </w:p>
+    <w:p>
+      <w:pPr>
+        <w:pStyle w:val="Heading2"/>
+        <w:ind w:left="288"/>
+      </w:pPr>
+      <w:r>
+        <w:t>Order</w:t>
+      </w:r>
+      <w:r>
+        <w:t xml:space="preserve"> </w:t>
+      </w:r>
+      <w:r>
+        <w:t>Details</w:t>
+      </w:r>
+      <w:r>
+        <w:t xml:space="preserve"> (Joiner Table)</w:t>
+      </w:r>
+    </w:p>
+    <w:p>
+      <w:pPr>
+        <w:pStyle w:val="ListBullet"/>
+        <w:numPr>
+          <w:ilvl w:val="0"/>
+          <w:numId w:val="0"/>
+        </w:numPr>
+        <w:ind w:left="720" w:hanging="288"/>
+        <w:rPr>
+          <w:b/>
+          <w:bCs/>
+        </w:rPr>
+      </w:pPr>
+      <w:r>
+        <w:rPr>
+          <w:b/>
+          <w:bCs/>
+        </w:rPr>
+        <w:t xml:space="preserve">Stores the details of the products that are associated with a </w:t>
+      </w:r>
+      <w:r>
+        <w:rPr>
+          <w:b/>
+          <w:bCs/>
+        </w:rPr>
+        <w:t>customer’s</w:t>
+      </w:r>
+      <w:r>
+        <w:rPr>
+          <w:b/>
+          <w:bCs/>
+        </w:rPr>
+        <w:t xml:space="preserve"> order</w:t>
+      </w:r>
+      <w:r>
+        <w:rPr>
+          <w:b/>
+          <w:bCs/>
+        </w:rPr>
+        <w:t xml:space="preserve"> &amp; linked to Products (many to 1) and to orders (many to 1)</w:t>
+      </w:r>
+    </w:p>
+    <w:p>
+      <w:pPr>
+        <w:pStyle w:val="ListBullet"/>
+        <w:tabs>
+          <w:tab w:val="clear" w:pos="360"/>
+          <w:tab w:val="num" w:pos="648"/>
+        </w:tabs>
+        <w:ind w:left="720"/>
+      </w:pPr>
+      <w:r>
+        <w:rPr>
+          <w:b/>
+          <w:bCs/>
+          <w:color w:val="2E74B5" w:themeColor="accent1" w:themeShade="BF"/>
+        </w:rPr>
+        <w:t>PK</w:t>
+      </w:r>
+      <w:r>
+        <w:rPr>
+          <w:b/>
+          <w:bCs/>
+          <w:color w:val="2E74B5" w:themeColor="accent1" w:themeShade="BF"/>
+        </w:rPr>
+        <w:t>/FK:</w:t>
+      </w:r>
+      <w:r>
+        <w:t xml:space="preserve"> Order Id</w:t>
+      </w:r>
+      <w:r>
+        <w:t xml:space="preserve"> – Links to the customer’s order</w:t>
+      </w:r>
+    </w:p>
+    <w:p>
+      <w:pPr>
+        <w:pStyle w:val="ListBullet"/>
+        <w:tabs>
+          <w:tab w:val="clear" w:pos="360"/>
+          <w:tab w:val="num" w:pos="648"/>
+        </w:tabs>
+        <w:ind w:left="720"/>
+      </w:pPr>
+      <w:r>
+        <w:rPr>
+          <w:b/>
+          <w:bCs/>
+          <w:color w:val="2E74B5" w:themeColor="accent1" w:themeShade="BF"/>
+        </w:rPr>
+        <w:t>PK</w:t>
+      </w:r>
+      <w:r>
+        <w:rPr>
+          <w:b/>
+          <w:bCs/>
+          <w:color w:val="2E74B5" w:themeColor="accent1" w:themeShade="BF"/>
+        </w:rPr>
+        <w:t>/FK:</w:t>
+      </w:r>
+      <w:r>
+        <w:rPr>
+          <w:b/>
+          <w:bCs/>
+          <w:color w:val="2E74B5" w:themeColor="accent1" w:themeShade="BF"/>
+        </w:rPr>
+        <w:t xml:space="preserve"> </w:t>
+      </w:r>
+      <w:r>
+        <w:t>Product</w:t>
+      </w:r>
+      <w:r>
+        <w:t xml:space="preserve"> Id</w:t>
+      </w:r>
+      <w:r>
+        <w:t xml:space="preserve"> – Links to the product ordered</w:t>
+      </w:r>
+    </w:p>
+    <w:p>
+      <w:pPr>
+        <w:pStyle w:val="ListBullet"/>
+        <w:tabs>
+          <w:tab w:val="clear" w:pos="360"/>
+          <w:tab w:val="num" w:pos="648"/>
+        </w:tabs>
+        <w:ind w:left="720"/>
+      </w:pPr>
+      <w:r>
+        <w:t xml:space="preserve">Quantity (Integer) – </w:t>
+      </w:r>
+      <w:r>
+        <w:t>How much of the product is included on the order</w:t>
+      </w:r>
+    </w:p>
+    <w:p>
+      <w:pPr>
+        <w:pStyle w:val="Heading2"/>
+        <w:ind w:left="288"/>
+      </w:pPr>
+      <w:r>
+        <w:t>Products</w:t>
+      </w:r>
+    </w:p>
+    <w:p>
+      <w:pPr>
+        <w:pStyle w:val="ListBullet"/>
+        <w:numPr>
+          <w:ilvl w:val="0"/>
+          <w:numId w:val="0"/>
+        </w:numPr>
+        <w:ind w:left="720" w:hanging="288"/>
+        <w:rPr>
+          <w:b/>
+          <w:bCs/>
+        </w:rPr>
+      </w:pPr>
+      <w:r>
+        <w:rPr>
+          <w:b/>
+          <w:bCs/>
+        </w:rPr>
+        <w:t>Stores the information about a specific product</w:t>
+      </w:r>
+      <w:r>
+        <w:rPr>
+          <w:b/>
+          <w:bCs/>
+        </w:rPr>
+        <w:t xml:space="preserve"> (Meals)</w:t>
+      </w:r>
+      <w:r>
+        <w:rPr>
+          <w:b/>
+          <w:bCs/>
+        </w:rPr>
+        <w:t xml:space="preserve"> &amp; linked to Order Details (1 to many)</w:t>
+      </w:r>
+    </w:p>
+    <w:p>
+      <w:pPr>
+        <w:pStyle w:val="ListBullet"/>
+        <w:tabs>
+          <w:tab w:val="clear" w:pos="360"/>
+          <w:tab w:val="num" w:pos="648"/>
+        </w:tabs>
+        <w:ind w:left="720"/>
+      </w:pPr>
+      <w:r>
+        <w:rPr>
+          <w:b/>
+          <w:bCs/>
+          <w:color w:val="2E74B5" w:themeColor="accent1" w:themeShade="BF"/>
+        </w:rPr>
+        <w:t>PK:</w:t>
+      </w:r>
+      <w:r>
+        <w:rPr>
+          <w:color w:val="2E74B5" w:themeColor="accent1" w:themeShade="BF"/>
+        </w:rPr>
+        <w:t xml:space="preserve"> </w:t>
+      </w:r>
+      <w:r>
+        <w:t xml:space="preserve">ID (Integer) – Unique ID for the </w:t>
+      </w:r>
+      <w:r>
+        <w:t>product</w:t>
+      </w:r>
+    </w:p>
+    <w:p>
+      <w:pPr>
+        <w:pStyle w:val="ListBullet"/>
+        <w:tabs>
+          <w:tab w:val="clear" w:pos="360"/>
+          <w:tab w:val="num" w:pos="648"/>
+        </w:tabs>
+        <w:ind w:left="720"/>
+      </w:pPr>
+      <w:r>
+        <w:rPr>
+          <w:b/>
+          <w:bCs/>
+          <w:color w:val="2E74B5" w:themeColor="accent1" w:themeShade="BF"/>
+        </w:rPr>
+        <w:t xml:space="preserve">FK: </w:t>
+      </w:r>
+      <w:r>
+        <w:t>Category</w:t>
+      </w:r>
+      <w:r>
+        <w:t xml:space="preserve"> Id</w:t>
+      </w:r>
+      <w:r>
+        <w:t xml:space="preserve"> </w:t>
+      </w:r>
+      <w:r>
+        <w:t xml:space="preserve">(Integer) </w:t>
+      </w:r>
+      <w:r>
+        <w:t>– Links the product to a category</w:t>
+      </w:r>
+    </w:p>
+    <w:p>
+      <w:pPr>
+        <w:pStyle w:val="ListBullet"/>
+        <w:tabs>
+          <w:tab w:val="clear" w:pos="360"/>
+          <w:tab w:val="num" w:pos="648"/>
+        </w:tabs>
+        <w:ind w:left="720"/>
+      </w:pPr>
+      <w:r>
+        <w:t xml:space="preserve">Name (String) </w:t>
+      </w:r>
+      <w:r>
+        <w:t>–</w:t>
+      </w:r>
+      <w:r>
+        <w:t xml:space="preserve"> </w:t>
+      </w:r>
+      <w:r>
+        <w:t>The product name</w:t>
+      </w:r>
+    </w:p>
+    <w:p>
+      <w:pPr>
+        <w:pStyle w:val="ListBullet"/>
+        <w:tabs>
+          <w:tab w:val="clear" w:pos="360"/>
+          <w:tab w:val="num" w:pos="648"/>
+        </w:tabs>
+        <w:ind w:left="720"/>
+      </w:pPr>
+      <w:r>
+        <w:t xml:space="preserve">Price (Integer) – The price </w:t>
+      </w:r>
+      <w:r>
+        <w:t>of the</w:t>
+      </w:r>
+      <w:r>
+        <w:t xml:space="preserve"> product</w:t>
+      </w:r>
+    </w:p>
+    <w:p>
+      <w:pPr>
+        <w:pStyle w:val="ListBullet"/>
+        <w:tabs>
+          <w:tab w:val="clear" w:pos="360"/>
+          <w:tab w:val="num" w:pos="648"/>
+        </w:tabs>
+        <w:ind w:left="720"/>
+      </w:pPr>
+      <w:r>
+        <w:t>Weight</w:t>
+      </w:r>
+      <w:r>
+        <w:t xml:space="preserve"> (</w:t>
+      </w:r>
+      <w:r>
+        <w:t>Float</w:t>
+      </w:r>
+      <w:r>
+        <w:t xml:space="preserve">) – </w:t>
+      </w:r>
+      <w:r>
+        <w:t>How much the product weighs</w:t>
+      </w:r>
+    </w:p>
+    <w:p>
+      <w:pPr>
+        <w:pStyle w:val="ListBullet"/>
+        <w:tabs>
+          <w:tab w:val="clear" w:pos="360"/>
+          <w:tab w:val="num" w:pos="648"/>
+        </w:tabs>
+        <w:ind w:left="720"/>
+      </w:pPr>
+      <w:r>
+        <w:t>Description (</w:t>
+      </w:r>
+      <w:r>
+        <w:t>Text</w:t>
+      </w:r>
+      <w:r>
+        <w:t xml:space="preserve">) – </w:t>
+      </w:r>
+      <w:r>
+        <w:t>A d</w:t>
+      </w:r>
+      <w:r>
+        <w:t xml:space="preserve">escription </w:t>
+      </w:r>
+      <w:r>
+        <w:t>of</w:t>
+      </w:r>
+      <w:r>
+        <w:t xml:space="preserve"> the product</w:t>
+      </w:r>
+    </w:p>
+    <w:p>
+      <w:pPr>
+        <w:pStyle w:val="ListBullet"/>
+        <w:tabs>
+          <w:tab w:val="clear" w:pos="360"/>
+          <w:tab w:val="num" w:pos="648"/>
+        </w:tabs>
+        <w:ind w:left="720"/>
+      </w:pPr>
+      <w:r>
+        <w:t xml:space="preserve">Stock (Integer) – The </w:t>
+      </w:r>
+      <w:r>
+        <w:t>products current stock level</w:t>
+      </w:r>
+    </w:p>
+    <w:p>
+      <w:pPr>
+        <w:pStyle w:val="ListBullet"/>
+        <w:tabs>
+          <w:tab w:val="clear" w:pos="360"/>
+          <w:tab w:val="num" w:pos="648"/>
+        </w:tabs>
+        <w:ind w:left="720"/>
+      </w:pPr>
+      <w:r>
+        <w:t xml:space="preserve">Image (Blob) – </w:t>
+      </w:r>
+      <w:r>
+        <w:t>An</w:t>
+      </w:r>
+      <w:r>
+        <w:t xml:space="preserve"> image of the product</w:t>
+      </w:r>
+    </w:p>
+    <w:p>
+      <w:pPr>
+        <w:pStyle w:val="Heading2"/>
+        <w:ind w:left="288"/>
+      </w:pPr>
+      <w:r>
+        <w:t>Categories</w:t>
+      </w:r>
+    </w:p>
+    <w:p>
+      <w:pPr>
+        <w:pStyle w:val="ListBullet"/>
+        <w:numPr>
+          <w:ilvl w:val="0"/>
+          <w:numId w:val="0"/>
+        </w:numPr>
+        <w:ind w:left="720" w:hanging="288"/>
+        <w:rPr>
+          <w:b/>
+          <w:bCs/>
+        </w:rPr>
+      </w:pPr>
+      <w:r>
+        <w:rPr>
+          <w:b/>
+          <w:bCs/>
+        </w:rPr>
+        <w:t>Groups together products of the same type (Meat, Vegetarian, Vegan, etc.)</w:t>
+      </w:r>
+      <w:r>
+        <w:rPr>
+          <w:b/>
+          <w:bCs/>
+        </w:rPr>
+        <w:t xml:space="preserve"> &amp; linked to Products (1 to many)</w:t>
+      </w:r>
+    </w:p>
+    <w:p>
+      <w:pPr>
+        <w:pStyle w:val="ListBullet"/>
+        <w:tabs>
+          <w:tab w:val="clear" w:pos="360"/>
+          <w:tab w:val="num" w:pos="648"/>
+        </w:tabs>
+        <w:ind w:left="720"/>
+      </w:pPr>
+      <w:r>
+        <w:rPr>
+          <w:b/>
+          <w:bCs/>
+          <w:color w:val="2E74B5" w:themeColor="accent1" w:themeShade="BF"/>
+        </w:rPr>
+        <w:t>PK:</w:t>
+      </w:r>
+      <w:r>
+        <w:rPr>
+          <w:color w:val="2E74B5" w:themeColor="accent1" w:themeShade="BF"/>
+        </w:rPr>
+        <w:t xml:space="preserve"> </w:t>
+      </w:r>
+      <w:r>
+        <w:t xml:space="preserve">ID (Integer) – Unique ID for the </w:t>
+      </w:r>
+      <w:r>
+        <w:t>category</w:t>
+      </w:r>
+    </w:p>
+    <w:p>
+      <w:pPr>
+        <w:pStyle w:val="ListBullet"/>
+        <w:tabs>
+          <w:tab w:val="clear" w:pos="360"/>
+          <w:tab w:val="num" w:pos="648"/>
+        </w:tabs>
+        <w:ind w:left="720"/>
+      </w:pPr>
+      <w:r>
+        <w:t xml:space="preserve">Name (String) – The </w:t>
+      </w:r>
+      <w:r>
+        <w:t>c</w:t>
+      </w:r>
+      <w:r>
+        <w:t>ategory name</w:t>
+      </w:r>
+    </w:p>
+    <w:p>
+      <w:pPr>
+        <w:pStyle w:val="ListBullet"/>
+        <w:tabs>
+          <w:tab w:val="clear" w:pos="360"/>
+          <w:tab w:val="num" w:pos="648"/>
+        </w:tabs>
+        <w:ind w:left="720"/>
+      </w:pPr>
+      <w:r>
+        <w:t>Description (</w:t>
+      </w:r>
+      <w:r>
+        <w:t>Text</w:t>
+      </w:r>
+      <w:r>
+        <w:t xml:space="preserve">) – </w:t>
+      </w:r>
+      <w:r>
+        <w:t>A d</w:t>
+      </w:r>
+      <w:r>
+        <w:t xml:space="preserve">escription </w:t>
+      </w:r>
+      <w:r>
+        <w:t>of</w:t>
+      </w:r>
+      <w:r>
+        <w:t xml:space="preserve"> the </w:t>
+      </w:r>
+      <w:r>
+        <w:t>category</w:t>
+      </w:r>
+    </w:p>
+    <w:p>
+      <w:r>
+        <w:br w:type="page"/>
+      </w:r>
+    </w:p>
+    <w:p>
+      <w:pPr>
+        <w:pStyle w:val="Heading1"/>
+      </w:pPr>
+      <w:r>
+        <w:lastRenderedPageBreak/>
+        <w:t>ENtity relationshop diagram</w:t>
+      </w:r>
+    </w:p>
+    <w:p/>
+    <w:p>
+      <w:r>
+        <w:rPr>
+          <w:noProof/>
+        </w:rPr>
+        <w:drawing>
+          <wp:inline distT="0" distB="0" distL="0" distR="0" wp14:anchorId="5935FB49" wp14:editId="3EF6A73B">
+            <wp:extent cx="5943600" cy="4796790"/>
+            <wp:effectExtent l="0" t="0" r="0" b="3810"/>
+            <wp:docPr id="4" name="Picture 4" descr="Graphical user interface&#10;&#10;Description automatically generated"/>
+            <wp:cNvGraphicFramePr>
+              <a:graphicFrameLocks xmlns:a="http://schemas.openxmlformats.org/drawingml/2006/main" noChangeAspect="1"/>
+            </wp:cNvGraphicFramePr>
+            <a:graphic xmlns:a="http://schemas.openxmlformats.org/drawingml/2006/main">
+              <a:graphicData uri="http://schemas.openxmlformats.org/drawingml/2006/picture">
+                <pic:pic xmlns:pic="http://schemas.openxmlformats.org/drawingml/2006/picture">
+                  <pic:nvPicPr>
+                    <pic:cNvPr id="4" name="Picture 4" descr="Graphical user interface&#10;&#10;Description automatically generated"/>
+                    <pic:cNvPicPr/>
+                  </pic:nvPicPr>
+                  <pic:blipFill>
+                    <a:blip r:embed="rId8">
+                      <a:extLst>
+                        <a:ext uri="{28A0092B-C50C-407E-A947-70E740481C1C}">
+                          <a14:useLocalDpi xmlns:a14="http://schemas.microsoft.com/office/drawing/2010/main" val="0"/>
+                        </a:ext>
+                      </a:extLst>
+                    </a:blip>
+                    <a:stretch>
+                      <a:fillRect/>
+                    </a:stretch>
+                  </pic:blipFill>
+                  <pic:spPr>
+                    <a:xfrm>
+                      <a:off x="0" y="0"/>
+                      <a:ext cx="5943600" cy="4796790"/>
+                    </a:xfrm>
+                    <a:prstGeom prst="rect">
+                      <a:avLst/>
+                    </a:prstGeom>
+                  </pic:spPr>
+                </pic:pic>
+              </a:graphicData>
+            </a:graphic>
+          </wp:inline>
+        </w:drawing>
+      </w:r>
     </w:p>
     <w:sectPr>
       <w:pgSz w:w="12240" w:h="15840" w:code="1"/>
-      <w:pgMar w:top="720" w:right="1440" w:bottom="1440" w:left="1440" w:header="720" w:footer="864" w:gutter="0"/>
+      <w:pgMar w:top="720" w:right="1440" w:bottom="810" w:left="1440" w:header="720" w:footer="864" w:gutter="0"/>
       <w:cols w:space="720"/>
       <w:docGrid w:linePitch="360"/>
     </w:sectPr>
@@ -521,6 +1703,119 @@
     </w:lvl>
   </w:abstractNum>
   <w:abstractNum w:abstractNumId="10" w15:restartNumberingAfterBreak="0">
+    <w:nsid w:val="43740729"/>
+    <w:multiLevelType w:val="hybridMultilevel"/>
+    <w:tmpl w:val="08C605D4"/>
+    <w:lvl w:ilvl="0" w:tplc="6DAE3386">
+      <w:start w:val="5"/>
+      <w:numFmt w:val="bullet"/>
+      <w:lvlText w:val="-"/>
+      <w:lvlJc w:val="left"/>
+      <w:pPr>
+        <w:ind w:left="720" w:hanging="360"/>
+      </w:pPr>
+      <w:rPr>
+        <w:rFonts w:ascii="Calibri" w:eastAsiaTheme="minorHAnsi" w:hAnsi="Calibri" w:cs="Calibri" w:hint="default"/>
+      </w:rPr>
+    </w:lvl>
+    <w:lvl w:ilvl="1" w:tplc="10090003">
+      <w:start w:val="1"/>
+      <w:numFmt w:val="bullet"/>
+      <w:lvlText w:val="o"/>
+      <w:lvlJc w:val="left"/>
+      <w:pPr>
+        <w:ind w:left="1440" w:hanging="360"/>
+      </w:pPr>
+      <w:rPr>
+        <w:rFonts w:ascii="Courier New" w:hAnsi="Courier New" w:cs="Courier New" w:hint="default"/>
+      </w:rPr>
+    </w:lvl>
+    <w:lvl w:ilvl="2" w:tplc="10090005" w:tentative="1">
+      <w:start w:val="1"/>
+      <w:numFmt w:val="bullet"/>
+      <w:lvlText w:val=""/>
+      <w:lvlJc w:val="left"/>
+      <w:pPr>
+        <w:ind w:left="2160" w:hanging="360"/>
+      </w:pPr>
+      <w:rPr>
+        <w:rFonts w:ascii="Wingdings" w:hAnsi="Wingdings" w:hint="default"/>
+      </w:rPr>
+    </w:lvl>
+    <w:lvl w:ilvl="3" w:tplc="10090001" w:tentative="1">
+      <w:start w:val="1"/>
+      <w:numFmt w:val="bullet"/>
+      <w:lvlText w:val=""/>
+      <w:lvlJc w:val="left"/>
+      <w:pPr>
+        <w:ind w:left="2880" w:hanging="360"/>
+      </w:pPr>
+      <w:rPr>
+        <w:rFonts w:ascii="Symbol" w:hAnsi="Symbol" w:hint="default"/>
+      </w:rPr>
+    </w:lvl>
+    <w:lvl w:ilvl="4" w:tplc="10090003" w:tentative="1">
+      <w:start w:val="1"/>
+      <w:numFmt w:val="bullet"/>
+      <w:lvlText w:val="o"/>
+      <w:lvlJc w:val="left"/>
+      <w:pPr>
+        <w:ind w:left="3600" w:hanging="360"/>
+      </w:pPr>
+      <w:rPr>
+        <w:rFonts w:ascii="Courier New" w:hAnsi="Courier New" w:cs="Courier New" w:hint="default"/>
+      </w:rPr>
+    </w:lvl>
+    <w:lvl w:ilvl="5" w:tplc="10090005" w:tentative="1">
+      <w:start w:val="1"/>
+      <w:numFmt w:val="bullet"/>
+      <w:lvlText w:val=""/>
+      <w:lvlJc w:val="left"/>
+      <w:pPr>
+        <w:ind w:left="4320" w:hanging="360"/>
+      </w:pPr>
+      <w:rPr>
+        <w:rFonts w:ascii="Wingdings" w:hAnsi="Wingdings" w:hint="default"/>
+      </w:rPr>
+    </w:lvl>
+    <w:lvl w:ilvl="6" w:tplc="10090001" w:tentative="1">
+      <w:start w:val="1"/>
+      <w:numFmt w:val="bullet"/>
+      <w:lvlText w:val=""/>
+      <w:lvlJc w:val="left"/>
+      <w:pPr>
+        <w:ind w:left="5040" w:hanging="360"/>
+      </w:pPr>
+      <w:rPr>
+        <w:rFonts w:ascii="Symbol" w:hAnsi="Symbol" w:hint="default"/>
+      </w:rPr>
+    </w:lvl>
+    <w:lvl w:ilvl="7" w:tplc="10090003" w:tentative="1">
+      <w:start w:val="1"/>
+      <w:numFmt w:val="bullet"/>
+      <w:lvlText w:val="o"/>
+      <w:lvlJc w:val="left"/>
+      <w:pPr>
+        <w:ind w:left="5760" w:hanging="360"/>
+      </w:pPr>
+      <w:rPr>
+        <w:rFonts w:ascii="Courier New" w:hAnsi="Courier New" w:cs="Courier New" w:hint="default"/>
+      </w:rPr>
+    </w:lvl>
+    <w:lvl w:ilvl="8" w:tplc="10090005" w:tentative="1">
+      <w:start w:val="1"/>
+      <w:numFmt w:val="bullet"/>
+      <w:lvlText w:val=""/>
+      <w:lvlJc w:val="left"/>
+      <w:pPr>
+        <w:ind w:left="6480" w:hanging="360"/>
+      </w:pPr>
+      <w:rPr>
+        <w:rFonts w:ascii="Wingdings" w:hAnsi="Wingdings" w:hint="default"/>
+      </w:rPr>
+    </w:lvl>
+  </w:abstractNum>
+  <w:abstractNum w:abstractNumId="11" w15:restartNumberingAfterBreak="0">
     <w:nsid w:val="657E5D71"/>
     <w:multiLevelType w:val="multilevel"/>
     <w:tmpl w:val="4470CA90"/>
@@ -650,10 +1945,10 @@
     <w:abstractNumId w:val="9"/>
   </w:num>
   <w:num w:numId="2">
-    <w:abstractNumId w:val="10"/>
+    <w:abstractNumId w:val="11"/>
   </w:num>
   <w:num w:numId="3">
-    <w:abstractNumId w:val="10"/>
+    <w:abstractNumId w:val="11"/>
     <w:lvlOverride w:ilvl="0">
       <w:startOverride w:val="1"/>
     </w:lvlOverride>
@@ -686,7 +1981,7 @@
     <w:abstractNumId w:val="0"/>
   </w:num>
   <w:num w:numId="13">
-    <w:abstractNumId w:val="10"/>
+    <w:abstractNumId w:val="11"/>
     <w:lvlOverride w:ilvl="0">
       <w:startOverride w:val="1"/>
     </w:lvlOverride>
@@ -714,6 +2009,9 @@
     <w:lvlOverride w:ilvl="8">
       <w:startOverride w:val="1"/>
     </w:lvlOverride>
+  </w:num>
+  <w:num w:numId="14">
+    <w:abstractNumId w:val="10"/>
   </w:num>
 </w:numbering>
 </file>
@@ -842,6 +2140,7 @@
     <w:lsdException w:name="HTML Sample" w:semiHidden="1" w:unhideWhenUsed="1"/>
     <w:lsdException w:name="HTML Typewriter" w:semiHidden="1" w:unhideWhenUsed="1"/>
     <w:lsdException w:name="HTML Variable" w:semiHidden="1" w:unhideWhenUsed="1"/>
+    <w:lsdException w:name="Normal Table" w:semiHidden="1" w:unhideWhenUsed="1"/>
     <w:lsdException w:name="annotation subject" w:semiHidden="1" w:unhideWhenUsed="1"/>
     <w:lsdException w:name="No List" w:semiHidden="1" w:unhideWhenUsed="1"/>
     <w:lsdException w:name="Outline List 1" w:semiHidden="1" w:unhideWhenUsed="1"/>
@@ -884,8 +2183,11 @@
     <w:lsdException w:name="Table Contemporary" w:semiHidden="1" w:unhideWhenUsed="1"/>
     <w:lsdException w:name="Table Elegant" w:semiHidden="1" w:unhideWhenUsed="1"/>
     <w:lsdException w:name="Table Professional" w:semiHidden="1" w:unhideWhenUsed="1"/>
+    <w:lsdException w:name="Table Subtle 1" w:semiHidden="1" w:unhideWhenUsed="1"/>
     <w:lsdException w:name="Table Subtle 2" w:semiHidden="1" w:unhideWhenUsed="1"/>
     <w:lsdException w:name="Table Web 1" w:semiHidden="1" w:unhideWhenUsed="1"/>
+    <w:lsdException w:name="Table Web 2" w:semiHidden="1" w:unhideWhenUsed="1"/>
+    <w:lsdException w:name="Table Web 3" w:semiHidden="1" w:unhideWhenUsed="1"/>
     <w:lsdException w:name="Balloon Text" w:semiHidden="1" w:unhideWhenUsed="1"/>
     <w:lsdException w:name="Table Grid" w:uiPriority="39"/>
     <w:lsdException w:name="Table Theme" w:semiHidden="1" w:unhideWhenUsed="1"/>
@@ -1977,6 +3279,24 @@
       <w:shd w:val="clear" w:color="auto" w:fill="E1DFDD"/>
     </w:rPr>
   </w:style>
+  <w:style w:type="paragraph" w:styleId="ListParagraph">
+    <w:name w:val="List Paragraph"/>
+    <w:basedOn w:val="Normal"/>
+    <w:uiPriority w:val="34"/>
+    <w:qFormat/>
+    <w:rsid w:val="00110D0A"/>
+    <w:pPr>
+      <w:spacing w:after="160" w:line="259" w:lineRule="auto"/>
+      <w:ind w:left="720"/>
+      <w:contextualSpacing/>
+    </w:pPr>
+    <w:rPr>
+      <w:color w:val="auto"/>
+      <w:sz w:val="22"/>
+      <w:szCs w:val="22"/>
+      <w:lang w:val="en-CA" w:eastAsia="en-US"/>
+    </w:rPr>
+  </w:style>
 </w:styles>
 </file>
 
@@ -2061,6 +3381,20 @@
     <w:pitch w:val="variable"/>
     <w:sig w:usb0="E0002AFF" w:usb1="C0007843" w:usb2="00000009" w:usb3="00000000" w:csb0="000001FF" w:csb1="00000000"/>
   </w:font>
+  <w:font w:name="Calibri">
+    <w:panose1 w:val="020F0502020204030204"/>
+    <w:charset w:val="00"/>
+    <w:family w:val="swiss"/>
+    <w:pitch w:val="variable"/>
+    <w:sig w:usb0="E0002AFF" w:usb1="4000ACFF" w:usb2="00000001" w:usb3="00000000" w:csb0="000001FF" w:csb1="00000000"/>
+  </w:font>
+  <w:font w:name="Arial">
+    <w:panose1 w:val="020B0604020202020204"/>
+    <w:charset w:val="00"/>
+    <w:family w:val="swiss"/>
+    <w:pitch w:val="variable"/>
+    <w:sig w:usb0="E0002AFF" w:usb1="C0007843" w:usb2="00000009" w:usb3="00000000" w:csb0="000001FF" w:csb1="00000000"/>
+  </w:font>
   <w:font w:name="Courier New">
     <w:panose1 w:val="02070309020205020404"/>
     <w:charset w:val="00"/>
@@ -2075,26 +3409,12 @@
     <w:pitch w:val="variable"/>
     <w:sig w:usb0="00000000" w:usb1="10000000" w:usb2="00000000" w:usb3="00000000" w:csb0="80000000" w:csb1="00000000"/>
   </w:font>
-  <w:font w:name="Arial">
-    <w:panose1 w:val="020B0604020202020204"/>
-    <w:charset w:val="00"/>
-    <w:family w:val="swiss"/>
-    <w:pitch w:val="variable"/>
-    <w:sig w:usb0="E0002AFF" w:usb1="C0007843" w:usb2="00000009" w:usb3="00000000" w:csb0="000001FF" w:csb1="00000000"/>
-  </w:font>
   <w:font w:name="Arial Black">
     <w:panose1 w:val="020B0A04020102020204"/>
     <w:charset w:val="00"/>
     <w:family w:val="swiss"/>
     <w:pitch w:val="variable"/>
     <w:sig w:usb0="A00002AF" w:usb1="400078FB" w:usb2="00000000" w:usb3="00000000" w:csb0="0000009F" w:csb1="00000000"/>
-  </w:font>
-  <w:font w:name="Calibri">
-    <w:panose1 w:val="020F0502020204030204"/>
-    <w:charset w:val="00"/>
-    <w:family w:val="swiss"/>
-    <w:pitch w:val="variable"/>
-    <w:sig w:usb0="E1002AFF" w:usb1="4000ACFF" w:usb2="00000009" w:usb3="00000000" w:csb0="000001FF" w:csb1="00000000"/>
   </w:font>
   <w:font w:name="Calibri Light">
     <w:panose1 w:val="020F0302020204030204"/>
@@ -2123,6 +3443,8 @@
   <w:rsids>
     <w:rsidRoot w:val="00093774"/>
     <w:rsid w:val="00093774"/>
+    <w:rsid w:val="00343043"/>
+    <w:rsid w:val="00887993"/>
   </w:rsids>
   <m:mathPr>
     <m:mathFont m:val="Cambria Math"/>
@@ -3418,4 +4740,16 @@
     </a:ext>
   </a:extLst>
 </a:theme>
+</file>
+
+<file path=customXml/item1.xml><?xml version="1.0" encoding="utf-8"?>
+<b:Sources xmlns:b="http://schemas.openxmlformats.org/officeDocument/2006/bibliography" xmlns="http://schemas.openxmlformats.org/officeDocument/2006/bibliography" SelectedStyle="\APASixthEditionOfficeOnline.xsl" StyleName="APA" Version="6"/>
+</file>
+
+<file path=customXml/itemProps1.xml><?xml version="1.0" encoding="utf-8"?>
+<ds:datastoreItem xmlns:ds="http://schemas.openxmlformats.org/officeDocument/2006/customXml" ds:itemID="{7F624280-F313-4C2C-9CFB-7F28C3526121}">
+  <ds:schemaRefs>
+    <ds:schemaRef ds:uri="http://schemas.openxmlformats.org/officeDocument/2006/bibliography"/>
+  </ds:schemaRefs>
+</ds:datastoreItem>
 </file>
</xml_diff>